<commit_message>
fine calculation using trigger
</commit_message>
<xml_diff>
--- a/usedQueries.docx
+++ b/usedQueries.docx
@@ -252,6 +252,236 @@
       </w:pPr>
     </w:p>
     <w:p>
+      <w:pPr>
+        <w:rPr>
+          <w:rFonts w:hint="default"/>
+        </w:rPr>
+      </w:pPr>
+      <w:r>
+        <w:rPr>
+          <w:rFonts w:hint="default"/>
+        </w:rPr>
+        <w:t>trigger</w:t>
+      </w:r>
+    </w:p>
+    <w:p>
+      <w:pPr>
+        <w:rPr>
+          <w:rFonts w:hint="default"/>
+        </w:rPr>
+      </w:pPr>
+    </w:p>
+    <w:p>
+      <w:pPr>
+        <w:rPr>
+          <w:rFonts w:hint="default"/>
+        </w:rPr>
+      </w:pPr>
+    </w:p>
+    <w:p>
+      <w:pPr>
+        <w:rPr>
+          <w:rFonts w:hint="default"/>
+        </w:rPr>
+      </w:pPr>
+      <w:r>
+        <w:rPr>
+          <w:rFonts w:hint="default"/>
+        </w:rPr>
+        <w:t>DELIMITER //</w:t>
+      </w:r>
+    </w:p>
+    <w:p>
+      <w:pPr>
+        <w:rPr>
+          <w:rFonts w:hint="default"/>
+        </w:rPr>
+      </w:pPr>
+      <w:r>
+        <w:rPr>
+          <w:rFonts w:hint="default"/>
+        </w:rPr>
+        <w:t>CREATE TRIGGER calculate_fine</w:t>
+      </w:r>
+    </w:p>
+    <w:p>
+      <w:pPr>
+        <w:rPr>
+          <w:rFonts w:hint="default"/>
+        </w:rPr>
+      </w:pPr>
+      <w:r>
+        <w:rPr>
+          <w:rFonts w:hint="default"/>
+        </w:rPr>
+        <w:t xml:space="preserve">AFTER UPDATE ON Orders </w:t>
+      </w:r>
+    </w:p>
+    <w:p>
+      <w:pPr>
+        <w:rPr>
+          <w:rFonts w:hint="default"/>
+        </w:rPr>
+      </w:pPr>
+      <w:r>
+        <w:rPr>
+          <w:rFonts w:hint="default"/>
+        </w:rPr>
+        <w:t>FOR EACH ROW</w:t>
+      </w:r>
+    </w:p>
+    <w:p>
+      <w:pPr>
+        <w:rPr>
+          <w:rFonts w:hint="default"/>
+        </w:rPr>
+      </w:pPr>
+      <w:r>
+        <w:rPr>
+          <w:rFonts w:hint="default"/>
+        </w:rPr>
+        <w:t>BEGIN</w:t>
+      </w:r>
+    </w:p>
+    <w:p>
+      <w:pPr>
+        <w:rPr>
+          <w:rFonts w:hint="default"/>
+        </w:rPr>
+      </w:pPr>
+      <w:r>
+        <w:rPr>
+          <w:rFonts w:hint="default"/>
+        </w:rPr>
+        <w:t>DECLARE fine INT;</w:t>
+      </w:r>
+    </w:p>
+    <w:p>
+      <w:pPr>
+        <w:rPr>
+          <w:rFonts w:hint="default"/>
+        </w:rPr>
+      </w:pPr>
+      <w:r>
+        <w:rPr>
+          <w:rFonts w:hint="default"/>
+        </w:rPr>
+        <w:tab/>
+      </w:r>
+      <w:r>
+        <w:rPr>
+          <w:rFonts w:hint="default"/>
+        </w:rPr>
+        <w:t>IF (NEW.returnDate &gt; NEW.dueDate)</w:t>
+      </w:r>
+    </w:p>
+    <w:p>
+      <w:pPr>
+        <w:rPr>
+          <w:rFonts w:hint="default"/>
+        </w:rPr>
+      </w:pPr>
+      <w:r>
+        <w:rPr>
+          <w:rFonts w:hint="default"/>
+        </w:rPr>
+        <w:t xml:space="preserve">    THEN</w:t>
+      </w:r>
+    </w:p>
+    <w:p>
+      <w:pPr>
+        <w:rPr>
+          <w:rFonts w:hint="default"/>
+        </w:rPr>
+      </w:pPr>
+      <w:r>
+        <w:rPr>
+          <w:rFonts w:hint="default"/>
+        </w:rPr>
+        <w:tab/>
+      </w:r>
+      <w:r>
+        <w:rPr>
+          <w:rFonts w:hint="default"/>
+        </w:rPr>
+        <w:tab/>
+      </w:r>
+      <w:r>
+        <w:rPr>
+          <w:rFonts w:hint="default"/>
+        </w:rPr>
+        <w:t>set fine = (DATEDIFF(NEW.returnDate, NEW.dueDate) * 5);</w:t>
+      </w:r>
+    </w:p>
+    <w:p>
+      <w:pPr>
+        <w:rPr>
+          <w:rFonts w:hint="default"/>
+        </w:rPr>
+      </w:pPr>
+      <w:r>
+        <w:rPr>
+          <w:rFonts w:hint="default"/>
+        </w:rPr>
+        <w:tab/>
+      </w:r>
+      <w:r>
+        <w:rPr>
+          <w:rFonts w:hint="default"/>
+        </w:rPr>
+        <w:tab/>
+      </w:r>
+      <w:r>
+        <w:rPr>
+          <w:rFonts w:hint="default"/>
+        </w:rPr>
+        <w:t>INSERT INTO fine(orderID, fine) VALUES (NEW.orderID,fine);</w:t>
+      </w:r>
+    </w:p>
+    <w:p>
+      <w:pPr>
+        <w:rPr>
+          <w:rFonts w:hint="default"/>
+        </w:rPr>
+      </w:pPr>
+      <w:r>
+        <w:rPr>
+          <w:rFonts w:hint="default"/>
+        </w:rPr>
+        <w:tab/>
+      </w:r>
+      <w:r>
+        <w:rPr>
+          <w:rFonts w:hint="default"/>
+        </w:rPr>
+        <w:t>END IF;</w:t>
+      </w:r>
+    </w:p>
+    <w:p>
+      <w:pPr>
+        <w:rPr>
+          <w:rFonts w:hint="default"/>
+        </w:rPr>
+      </w:pPr>
+      <w:r>
+        <w:rPr>
+          <w:rFonts w:hint="default"/>
+        </w:rPr>
+        <w:t>END; //</w:t>
+      </w:r>
+    </w:p>
+    <w:p>
+      <w:pPr>
+        <w:rPr>
+          <w:rFonts w:hint="default"/>
+        </w:rPr>
+      </w:pPr>
+      <w:r>
+        <w:rPr>
+          <w:rFonts w:hint="default"/>
+        </w:rPr>
+        <w:t>DELIMITER ;</w:t>
+      </w:r>
       <w:bookmarkStart w:id="0" w:name="_GoBack"/>
       <w:bookmarkEnd w:id="0"/>
     </w:p>

</xml_diff>